<commit_message>
completed task 3 from chapter 7
</commit_message>
<xml_diff>
--- a/Ch07Tsk03/Ch07Tsk03.docx
+++ b/Ch07Tsk03/Ch07Tsk03.docx
@@ -82,7 +82,15 @@
         <w:jc w:val="left"/>
       </w:pPr>
       <w:r>
-        <w:t>What is the cost variance, schedule variance, cost performance index (CPI) and schedule performance index (SPI) for this project?</w:t>
+        <w:t xml:space="preserve">What is the cost variance, schedule variance, cost performance index (CPI) and schedule </w:t>
+      </w:r>
+      <w:proofErr w:type="gramStart"/>
+      <w:r>
+        <w:t>performance</w:t>
+      </w:r>
+      <w:proofErr w:type="gramEnd"/>
+      <w:r>
+        <w:t xml:space="preserve"> index (SPI) for this project?</w:t>
       </w:r>
       <w:r>
         <w:t xml:space="preserve"> </w:t>
@@ -554,6 +562,9 @@
       <w:r>
         <w:t>The timespan of the project is six months. Therefore:</w:t>
       </w:r>
+      <w:r>
+        <w:t xml:space="preserve"> </w:t>
+      </w:r>
     </w:p>
     <w:p>
       <w:pPr>
@@ -561,13 +572,18 @@
         <w:ind w:left="360"/>
         <w:jc w:val="left"/>
       </w:pPr>
-    </w:p>
-    <w:p>
-      <w:pPr>
-        <w:pStyle w:val="ListParagraph"/>
-        <w:ind w:left="360"/>
-        <w:jc w:val="left"/>
-      </w:pPr>
+      <w:r>
+        <w:lastRenderedPageBreak/>
+        <w:t xml:space="preserve">Estimated Completion Time </w:t>
+      </w:r>
+      <w:proofErr w:type="gramStart"/>
+      <w:r>
+        <w:t>-  &gt;</w:t>
+      </w:r>
+      <w:proofErr w:type="gramEnd"/>
+      <w:r>
+        <w:t xml:space="preserve"> 6 Months</w:t>
+      </w:r>
     </w:p>
     <w:p>
       <w:pPr>
@@ -578,14 +594,14 @@
         </w:numPr>
         <w:jc w:val="left"/>
       </w:pPr>
-      <w:r>
-        <w:t xml:space="preserve">Sketch an earned value chart using the information from your answers to part a </w:t>
-      </w:r>
-      <w:r>
-        <w:t>through d. Use Figure 7-6 as a guide.</w:t>
-      </w:r>
       <w:bookmarkStart w:id="0" w:name="_GoBack"/>
       <w:bookmarkEnd w:id="0"/>
+      <w:r>
+        <w:t xml:space="preserve">Sketch an earned value chart using the information from your answers to part a </w:t>
+      </w:r>
+      <w:r>
+        <w:t>through d. Use Figure 7-6 as a guide.</w:t>
+      </w:r>
     </w:p>
     <w:p>
       <w:pPr>
@@ -1405,6 +1421,9 @@
         </mc:AlternateContent>
       </w:r>
       <w:r>
+        <w:rPr>
+          <w:noProof/>
+        </w:rPr>
         <w:drawing>
           <wp:inline distT="0" distB="0" distL="0" distR="0" wp14:anchorId="454FD77E" wp14:editId="230AC621">
             <wp:extent cx="6124679" cy="3681351"/>
@@ -1475,7 +1494,7 @@
         <v:path o:extrusionok="f" gradientshapeok="t" o:connecttype="rect"/>
         <o:lock v:ext="edit" aspectratio="t"/>
       </v:shapetype>
-      <v:shape id="_x0000_i1035" type="#_x0000_t75" style="width:5.9pt;height:5.35pt;visibility:visible;mso-wrap-style:square" o:bullet="t">
+      <v:shape id="_x0000_i1030" type="#_x0000_t75" style="width:6.1pt;height:5.45pt;visibility:visible;mso-wrap-style:square" o:bullet="t">
         <v:imagedata r:id="rId1" o:title=""/>
       </v:shape>
     </w:pict>

</xml_diff>